<commit_message>
Downloads resource is working properly.
Singulars and plurals can be difficult!
</commit_message>
<xml_diff>
--- a/app/assets/docx/cv.docx
+++ b/app/assets/docx/cv.docx
@@ -79,6 +79,18 @@
       <w:r>
         <w:br/>
       </w:r>
+      <w:r>
+        <w:t/>
+      </w:r>
+      <w:r>
+        <w:br/>
+      </w:r>
+      <w:r>
+        <w:t/>
+      </w:r>
+      <w:r>
+        <w:br/>
+      </w:r>
     </w:p>
     <w:p>
       <w:r>
@@ -147,8 +159,7 @@
     </w:p>
     <w:p>
       <w:r>
-        <w:t>Dupont Performance Coatings
-                                             (Now Axalta Coatings Systems)</w:t>
+        <w:t>Dupont Performance Coatings                                             (Now Axalta Coatings Systems)</w:t>
       </w:r>
       <w:r>
         <w:br/>
@@ -172,6 +183,18 @@
         <w:br/>
       </w:r>
       <w:r>
+        <w:t/>
+      </w:r>
+      <w:r>
+        <w:br/>
+      </w:r>
+      <w:r>
+        <w:t/>
+      </w:r>
+      <w:r>
+        <w:br/>
+      </w:r>
+      <w:r>
         <w:t>• Product formulation, optimization, and technical support of solventborne and waterborne automotive coatings for General Motors accounts with revenue exceeding $30MM annually.</w:t>
       </w:r>
       <w:r>
@@ -252,6 +275,18 @@
         <w:br/>
       </w:r>
       <w:r>
+        <w:t/>
+      </w:r>
+      <w:r>
+        <w:br/>
+      </w:r>
+      <w:r>
+        <w:t/>
+      </w:r>
+      <w:r>
+        <w:br/>
+      </w:r>
+      <w:r>
         <w:t>• Thermophysical property measurement and estimation of ionic liquid systems for use as environmentally benign working fluids for carbon dioxide capture.</w:t>
       </w:r>
       <w:r>
@@ -314,6 +349,18 @@
         <w:br/>
       </w:r>
       <w:r>
+        <w:t/>
+      </w:r>
+      <w:r>
+        <w:br/>
+      </w:r>
+      <w:r>
+        <w:t/>
+      </w:r>
+      <w:r>
+        <w:br/>
+      </w:r>
+      <w:r>
         <w:t>• Product development, process design, and pilot plant management for Optigen, a controlled­-release, non­protein nitrogen supplement for dairy cattle which is now commercialized.</w:t>
       </w:r>
       <w:r>
@@ -351,6 +398,18 @@
       </w:r>
     </w:p>
     <w:p>
+      <w:r>
+        <w:t/>
+      </w:r>
+      <w:r>
+        <w:br/>
+      </w:r>
+      <w:r>
+        <w:t/>
+      </w:r>
+      <w:r>
+        <w:br/>
+      </w:r>
       <w:r>
         <w:t/>
       </w:r>

</xml_diff>